<commit_message>
Add AI cardiology interpretation section
</commit_message>
<xml_diff>
--- a/test_report.docx
+++ b/test_report.docx
@@ -2201,8 +2201,9 @@
     </w:tbl>
     <w:p>
       <w:r>
-        <w:t xml:space="preserve">Your phenotypic age is approximately 34 years, which is lower than your chronological age of 38, indicating favorable biological aging markers. However, your performance age is about 30.4 years, which, while better than your chronological age, suggests there is room to improve your physical performance and fitness levels. To optimize this, consider incorporating a structured exercise regimen emphasizing both cardiovascular conditioning and resistance training to enhance overall fitness and muscular strength.
-Additionally, although your brain score reflects a healthy cognitive status, maintaining and improving cognitive resilience is vital. Engage regularly in mentally stimulating activities, such as puzzles, reading, or learning new skills, and prioritize adequate sleep hygiene to support neural health. Nutritional strategies rich in antioxidants and omega-3 fatty acids may also protect cognitive function. By focusing on targeted physical and cognitive health interventions, you can further reduce your performance age and sustain brain health optimally.</w:t>
+        <w:t xml:space="preserve">Your biological markers indicate that your phenotypic age is approximately 34 years, which is younger than your chronological age of 38, reflecting a favorable overall physiological status. Notably, your health age is even lower at around 25.5 years, suggesting robust organ function and metabolic health. However, since your performance age is about 30.4 years, slightly higher than your health age, this may indicate some room for optimization in your physical performance or fitness levels.
+Given these findings, it would be beneficial to focus on improving cardiovascular endurance, muscular strength, and overall physical conditioning to align your performance metrics more closely with your health age. Implementing a structured exercise regimen combining aerobic activities such as running or cycling, resistance training for muscle strength, and flexibility exercises can enhance functional capacity and delay performance-related aging. Additionally, regular monitoring of physical performance indices and adjusting intensity and recovery periods based on your progress will be critical.
+Your brain score suggests a healthy cognitive status, which is encouraging. Continue engaging in activities that stimulate neuroplasticity such as problem-solving tasks, reading, or learning new skills, alongside maintaining adequate sleep hygiene and managing stress effectively to preserve cognitive health. Overall, integrating these lifestyle interventions will help reduce the gap between your physical performance and biological health, supporting prolonged vitality and functional independence.</w:t>
       </w:r>
     </w:p>
     <w:p>
@@ -3351,7 +3352,7 @@
           <w:szCs w:val="26"/>
           <w:lang w:val="en" w:eastAsia="ja-JP"/>
         </w:rPr>
-        <w:t>CT Angiogram: —</w:t>
+        <w:t>CT Angiogram: moderate</w:t>
       </w:r>
     </w:p>
     <w:p>
@@ -3482,6 +3483,14 @@
           <w:lang w:val="en"/>
         </w:rPr>
         <w:t xml:space="preserve"> Health Interpretation and Strategy</w:t>
+      </w:r>
+    </w:p>
+    <w:p>
+      <w:r>
+        <w:t xml:space="preserve">Heart and Blood Vessel Health Interpretation and Strategy:
+The current cardiology findings indicate a moderate overall risk category, primarily driven by the presence of mild coronary plaque and a moderate composite CTA assessment. Notably, there is no clinical history of atherosclerotic cardiovascular disease, and carotid imaging shows no plaque. Blood pressure is optimal at 112/68 mmHg, which is well below the target threshold. Lipid-related values show an elevated non-HDL cholesterol of 250 mg/dL, which is not optimal in this context, and the patient has a strong family history of premature ASCVD, with a father who experienced a myocardial infarction at age 52. hs-CRP is modestly elevated at 1.2 mg/L, slightly above the ideal goal. Cardiovascular fitness is excellent, with a VO2 max percentile of 90, which is a strong protective factor.
+Given the moderate risk classification and the prevention-focused guidance provided, the strategy is to emphasize halting progression and reducing atherosclerotic burden to prevent clinical events. Targets should include maintaining blood pressure below 130/80 mmHg, which is already achieved. hs-CRP should ideally be reduced to below 1.0 mg/L through lifestyle or medical interventions, as chronic low-grade inflammation contributes to plaque progression. Lipid management should be intensified with an LDL or apoB goal typically under 70 mg/dL; addressing elevated non-HDL cholesterol aggressively will be paramount. Lifestyle optimization, including continued aerobic fitness and weight management, should be reinforced alongside potential pharmacologic therapy as clinically appropriate.
+In summary, although blood pressure and physical fitness are currently optimal, lipid levels and inflammatory markers are not yet at target, requiring focused preventive measures. Given the mild coronary plaque and family history, a proactive approach to modify risk factors is essential to prevent progression to clinical ASCVD. Regular monitoring and personalized risk factor management will help sustain cardiovascular health in the long term.</w:t>
       </w:r>
     </w:p>
     <w:p>

</xml_diff>